<commit_message>
-Kapak sayfası ve yapılacakların özeti şeklinde 2 sayfaya ayrıldı -Yapılacakların özeti genişletildi -Bitbucket linki eklendi Muhammet'den öğrenci numarası bekleniyor
</commit_message>
<xml_diff>
--- a/SauHub Yapılacaklar.docx
+++ b/SauHub Yapılacaklar.docx
@@ -4,143 +4,269 @@
   <w:body>
     <w:p>
       <w:pPr>
-        <w:rPr>
-          <w:sz w:val="24"/>
-        </w:rPr>
-      </w:pPr>
-      <w:r>
-        <w:rPr>
-          <w:b/>
-          <w:sz w:val="24"/>
-        </w:rPr>
-        <w:t>Site Adı:</w:t>
-      </w:r>
-      <w:r>
-        <w:rPr>
-          <w:b/>
-          <w:sz w:val="24"/>
-        </w:rPr>
-        <w:t xml:space="preserve"> </w:t>
-      </w:r>
-      <w:r>
-        <w:rPr>
-          <w:sz w:val="24"/>
+        <w:pStyle w:val="Balk1"/>
+        <w:jc w:val="center"/>
+        <w:rPr>
+          <w:b/>
+        </w:rPr>
+      </w:pPr>
+      <w:r>
+        <w:rPr>
+          <w:b/>
+        </w:rPr>
+        <w:t>SAKARYA ÜNİVERSİTESİ BİLGİSAYAR MÜHENDİSLİĞİ</w:t>
+      </w:r>
+    </w:p>
+    <w:p>
+      <w:pPr>
+        <w:pStyle w:val="Balk1"/>
+        <w:jc w:val="center"/>
+        <w:rPr>
+          <w:b/>
+        </w:rPr>
+      </w:pPr>
+      <w:r>
+        <w:rPr>
+          <w:b/>
+        </w:rPr>
+        <w:t>WEB PROGRAMLAMA PROJE ÖDEVİ</w:t>
+      </w:r>
+    </w:p>
+    <w:p>
+      <w:pPr>
+        <w:jc w:val="center"/>
+        <w:rPr>
+          <w:b/>
+          <w:sz w:val="24"/>
+        </w:rPr>
+      </w:pPr>
+    </w:p>
+    <w:p>
+      <w:pPr>
+        <w:jc w:val="center"/>
+        <w:rPr>
+          <w:sz w:val="32"/>
+        </w:rPr>
+      </w:pPr>
+      <w:r>
+        <w:rPr>
+          <w:b/>
+          <w:sz w:val="32"/>
+        </w:rPr>
+        <w:t>Site Adı</w:t>
+      </w:r>
+      <w:r>
+        <w:rPr>
+          <w:b/>
+          <w:sz w:val="32"/>
+        </w:rPr>
+        <w:t>/Proje Başlığı</w:t>
+      </w:r>
+      <w:r>
+        <w:rPr>
+          <w:b/>
+          <w:sz w:val="32"/>
+        </w:rPr>
+        <w:t xml:space="preserve">: </w:t>
+      </w:r>
+      <w:proofErr w:type="spellStart"/>
+      <w:r>
+        <w:rPr>
+          <w:sz w:val="32"/>
         </w:rPr>
         <w:t>SaüHub</w:t>
       </w:r>
-    </w:p>
-    <w:p>
-      <w:pPr>
-        <w:rPr>
-          <w:b/>
-          <w:sz w:val="24"/>
-        </w:rPr>
-      </w:pPr>
-      <w:r>
-        <w:rPr>
-          <w:b/>
-          <w:sz w:val="24"/>
+      <w:proofErr w:type="spellEnd"/>
+    </w:p>
+    <w:p>
+      <w:pPr>
+        <w:jc w:val="center"/>
+        <w:rPr>
+          <w:b/>
+          <w:sz w:val="32"/>
+        </w:rPr>
+      </w:pPr>
+      <w:r>
+        <w:rPr>
+          <w:b/>
+          <w:sz w:val="32"/>
         </w:rPr>
         <w:t xml:space="preserve">Planlanan site adresi: </w:t>
       </w:r>
-      <w:r>
-        <w:rPr>
-          <w:b/>
-          <w:sz w:val="24"/>
-        </w:rPr>
-        <w:t>http://</w:t>
-      </w:r>
-      <w:r>
-        <w:rPr>
-          <w:b/>
-          <w:sz w:val="24"/>
-        </w:rPr>
-        <w:t>www.sauhub.com</w:t>
-      </w:r>
-    </w:p>
-    <w:p>
-      <w:pPr>
-        <w:rPr>
-          <w:sz w:val="24"/>
-        </w:rPr>
-      </w:pPr>
-      <w:r>
-        <w:rPr>
-          <w:b/>
-          <w:sz w:val="24"/>
+      <w:hyperlink r:id="rId5" w:history="1">
+        <w:r>
+          <w:rPr>
+            <w:rStyle w:val="Kpr"/>
+            <w:sz w:val="32"/>
+          </w:rPr>
+          <w:t>www.sauhub.com</w:t>
+        </w:r>
+      </w:hyperlink>
+    </w:p>
+    <w:p>
+      <w:pPr>
+        <w:jc w:val="center"/>
+        <w:rPr>
+          <w:b/>
+          <w:sz w:val="32"/>
+        </w:rPr>
+      </w:pPr>
+      <w:r>
+        <w:rPr>
+          <w:b/>
+          <w:sz w:val="32"/>
+        </w:rPr>
+        <w:t>Proje linki: bitbucket.org/</w:t>
+      </w:r>
+      <w:proofErr w:type="spellStart"/>
+      <w:r>
+        <w:rPr>
+          <w:b/>
+          <w:sz w:val="32"/>
+        </w:rPr>
+        <w:t>mcaylak</w:t>
+      </w:r>
+      <w:proofErr w:type="spellEnd"/>
+      <w:r>
+        <w:rPr>
+          <w:b/>
+          <w:sz w:val="32"/>
+        </w:rPr>
+        <w:t>/web-programlama-</w:t>
+      </w:r>
+      <w:proofErr w:type="spellStart"/>
+      <w:r>
+        <w:rPr>
+          <w:b/>
+          <w:sz w:val="32"/>
+        </w:rPr>
+        <w:t>proje.git</w:t>
+      </w:r>
+      <w:proofErr w:type="spellEnd"/>
+    </w:p>
+    <w:p>
+      <w:pPr>
+        <w:jc w:val="center"/>
+        <w:rPr>
+          <w:sz w:val="32"/>
+        </w:rPr>
+      </w:pPr>
+      <w:r>
+        <w:rPr>
+          <w:b/>
+          <w:sz w:val="32"/>
         </w:rPr>
         <w:t>Hedef kitle:</w:t>
       </w:r>
       <w:r>
         <w:rPr>
-          <w:sz w:val="24"/>
+          <w:sz w:val="32"/>
         </w:rPr>
         <w:t xml:space="preserve"> Sakarya üniversitesinde okumakta olan öğrenciler</w:t>
       </w:r>
     </w:p>
     <w:p>
       <w:pPr>
-        <w:rPr>
-          <w:b/>
-          <w:sz w:val="24"/>
-        </w:rPr>
-      </w:pPr>
-      <w:r>
-        <w:rPr>
-          <w:b/>
-          <w:sz w:val="24"/>
+        <w:jc w:val="center"/>
+        <w:rPr>
+          <w:sz w:val="32"/>
+        </w:rPr>
+      </w:pPr>
+    </w:p>
+    <w:p>
+      <w:pPr>
+        <w:jc w:val="center"/>
+        <w:rPr>
+          <w:b/>
+          <w:sz w:val="32"/>
+        </w:rPr>
+      </w:pPr>
+      <w:r>
+        <w:rPr>
+          <w:b/>
+          <w:sz w:val="32"/>
         </w:rPr>
         <w:t>Görevli Öğrenciler:</w:t>
       </w:r>
     </w:p>
     <w:p>
       <w:pPr>
-        <w:rPr>
-          <w:sz w:val="24"/>
-        </w:rPr>
-      </w:pPr>
-      <w:r>
-        <w:rPr>
-          <w:sz w:val="24"/>
+        <w:jc w:val="center"/>
+        <w:rPr>
+          <w:b/>
+          <w:sz w:val="32"/>
+        </w:rPr>
+      </w:pPr>
+      <w:r>
+        <w:rPr>
+          <w:b/>
+          <w:sz w:val="32"/>
         </w:rPr>
         <w:t>Muhammet Recep Çaylak</w:t>
       </w:r>
     </w:p>
     <w:p>
       <w:pPr>
-        <w:rPr>
-          <w:sz w:val="24"/>
-        </w:rPr>
-      </w:pPr>
-      <w:r>
-        <w:rPr>
-          <w:sz w:val="24"/>
-        </w:rPr>
-        <w:t>----Öğr. No?----</w:t>
-      </w:r>
-    </w:p>
-    <w:p>
-      <w:pPr>
-        <w:rPr>
-          <w:sz w:val="24"/>
-        </w:rPr>
-      </w:pPr>
-      <w:r>
-        <w:rPr>
-          <w:sz w:val="24"/>
+        <w:jc w:val="center"/>
+        <w:rPr>
+          <w:b/>
+          <w:sz w:val="32"/>
+        </w:rPr>
+      </w:pPr>
+      <w:r>
+        <w:rPr>
+          <w:b/>
+          <w:sz w:val="32"/>
+        </w:rPr>
+        <w:t xml:space="preserve">----Öğr. </w:t>
+      </w:r>
+      <w:proofErr w:type="gramStart"/>
+      <w:r>
+        <w:rPr>
+          <w:b/>
+          <w:sz w:val="32"/>
+        </w:rPr>
+        <w:t>No?----</w:t>
+      </w:r>
+      <w:proofErr w:type="gramEnd"/>
+    </w:p>
+    <w:p>
+      <w:pPr>
+        <w:jc w:val="center"/>
+        <w:rPr>
+          <w:b/>
+          <w:sz w:val="32"/>
+        </w:rPr>
+      </w:pPr>
+    </w:p>
+    <w:p>
+      <w:pPr>
+        <w:jc w:val="center"/>
+        <w:rPr>
+          <w:b/>
+          <w:sz w:val="32"/>
+        </w:rPr>
+      </w:pPr>
+      <w:r>
+        <w:rPr>
+          <w:b/>
+          <w:sz w:val="32"/>
         </w:rPr>
         <w:t>Ömer Sakallı</w:t>
       </w:r>
     </w:p>
     <w:p>
       <w:pPr>
-        <w:rPr>
-          <w:sz w:val="24"/>
-        </w:rPr>
-      </w:pPr>
-      <w:r>
-        <w:rPr>
-          <w:sz w:val="24"/>
+        <w:jc w:val="center"/>
+        <w:rPr>
+          <w:b/>
+          <w:sz w:val="32"/>
+        </w:rPr>
+      </w:pPr>
+      <w:r>
+        <w:rPr>
+          <w:b/>
+          <w:sz w:val="32"/>
         </w:rPr>
         <w:t>G161210107</w:t>
       </w:r>
@@ -155,14 +281,131 @@
     <w:p>
       <w:pPr>
         <w:rPr>
-          <w:b/>
-          <w:sz w:val="24"/>
-        </w:rPr>
-      </w:pPr>
-      <w:r>
-        <w:rPr>
-          <w:b/>
-          <w:sz w:val="24"/>
+          <w:sz w:val="24"/>
+        </w:rPr>
+      </w:pPr>
+    </w:p>
+    <w:p>
+      <w:pPr>
+        <w:rPr>
+          <w:sz w:val="24"/>
+        </w:rPr>
+      </w:pPr>
+    </w:p>
+    <w:p>
+      <w:pPr>
+        <w:rPr>
+          <w:sz w:val="24"/>
+        </w:rPr>
+      </w:pPr>
+    </w:p>
+    <w:p>
+      <w:pPr>
+        <w:rPr>
+          <w:sz w:val="24"/>
+        </w:rPr>
+      </w:pPr>
+    </w:p>
+    <w:p>
+      <w:pPr>
+        <w:rPr>
+          <w:sz w:val="24"/>
+        </w:rPr>
+      </w:pPr>
+    </w:p>
+    <w:p>
+      <w:pPr>
+        <w:rPr>
+          <w:sz w:val="24"/>
+        </w:rPr>
+      </w:pPr>
+    </w:p>
+    <w:p>
+      <w:pPr>
+        <w:rPr>
+          <w:sz w:val="24"/>
+        </w:rPr>
+      </w:pPr>
+    </w:p>
+    <w:p>
+      <w:pPr>
+        <w:rPr>
+          <w:sz w:val="24"/>
+        </w:rPr>
+      </w:pPr>
+    </w:p>
+    <w:p>
+      <w:pPr>
+        <w:rPr>
+          <w:b/>
+          <w:sz w:val="28"/>
+        </w:rPr>
+      </w:pPr>
+    </w:p>
+    <w:p>
+      <w:pPr>
+        <w:rPr>
+          <w:b/>
+          <w:sz w:val="28"/>
+        </w:rPr>
+      </w:pPr>
+    </w:p>
+    <w:p>
+      <w:pPr>
+        <w:rPr>
+          <w:b/>
+          <w:sz w:val="28"/>
+        </w:rPr>
+      </w:pPr>
+    </w:p>
+    <w:p>
+      <w:pPr>
+        <w:rPr>
+          <w:b/>
+          <w:sz w:val="28"/>
+        </w:rPr>
+      </w:pPr>
+      <w:r>
+        <w:rPr>
+          <w:b/>
+          <w:sz w:val="28"/>
+        </w:rPr>
+        <w:lastRenderedPageBreak/>
+        <w:t>Yapılacaklar ve amaç:</w:t>
+      </w:r>
+    </w:p>
+    <w:p>
+      <w:pPr>
+        <w:rPr>
+          <w:sz w:val="24"/>
+        </w:rPr>
+      </w:pPr>
+      <w:r>
+        <w:rPr>
+          <w:sz w:val="24"/>
+        </w:rPr>
+        <w:tab/>
+        <w:t xml:space="preserve">Sakarya üniversitesi öğrencilerine hitap eden sosyal medya tarzı bir web sitesi planlamaktayız. Üniversite öğrencilerini sağladığımız zengin içerik ile web sitemize çekip Sakarya’da bulunan emlakçılar kafeler ve işyerlerine reklam satarak mali kazanç elde etmeyi planlıyoruz. </w:t>
+      </w:r>
+    </w:p>
+    <w:p>
+      <w:pPr>
+        <w:rPr>
+          <w:b/>
+        </w:rPr>
+      </w:pPr>
+    </w:p>
+    <w:p>
+      <w:pPr>
+        <w:rPr>
+          <w:b/>
+          <w:sz w:val="28"/>
+        </w:rPr>
+      </w:pPr>
+      <w:r>
+        <w:rPr>
+          <w:b/>
+          <w:sz w:val="28"/>
         </w:rPr>
         <w:t>Planlanan içerik başlıkları:</w:t>
       </w:r>
@@ -174,12 +417,16 @@
           <w:ilvl w:val="0"/>
           <w:numId w:val="1"/>
         </w:numPr>
-      </w:pPr>
-      <w:r>
+        <w:rPr>
+          <w:sz w:val="24"/>
+        </w:rPr>
+      </w:pPr>
+      <w:r>
+        <w:rPr>
+          <w:sz w:val="24"/>
+        </w:rPr>
         <w:t>Ders notu/Eski soruların paylaşımı.</w:t>
       </w:r>
-      <w:bookmarkStart w:id="0" w:name="_GoBack"/>
-      <w:bookmarkEnd w:id="0"/>
     </w:p>
     <w:p>
       <w:pPr>
@@ -188,8 +435,14 @@
           <w:ilvl w:val="0"/>
           <w:numId w:val="1"/>
         </w:numPr>
-      </w:pPr>
-      <w:r>
+        <w:rPr>
+          <w:sz w:val="24"/>
+        </w:rPr>
+      </w:pPr>
+      <w:r>
+        <w:rPr>
+          <w:sz w:val="24"/>
+        </w:rPr>
         <w:t>Etkinlik takvimi</w:t>
       </w:r>
     </w:p>
@@ -200,8 +453,20 @@
           <w:ilvl w:val="0"/>
           <w:numId w:val="1"/>
         </w:numPr>
-      </w:pPr>
-      <w:r>
+        <w:rPr>
+          <w:sz w:val="24"/>
+        </w:rPr>
+      </w:pPr>
+      <w:r>
+        <w:rPr>
+          <w:sz w:val="24"/>
+        </w:rPr>
+        <w:t xml:space="preserve">2. </w:t>
+      </w:r>
+      <w:r>
+        <w:rPr>
+          <w:sz w:val="24"/>
+        </w:rPr>
         <w:t>El eşya alım satımı</w:t>
       </w:r>
     </w:p>
@@ -212,8 +477,14 @@
           <w:ilvl w:val="0"/>
           <w:numId w:val="1"/>
         </w:numPr>
-      </w:pPr>
-      <w:r>
+        <w:rPr>
+          <w:sz w:val="24"/>
+        </w:rPr>
+      </w:pPr>
+      <w:r>
+        <w:rPr>
+          <w:sz w:val="24"/>
+        </w:rPr>
         <w:t>Üniversite/şehir tanıtımı</w:t>
       </w:r>
     </w:p>
@@ -224,9 +495,21 @@
           <w:ilvl w:val="0"/>
           <w:numId w:val="1"/>
         </w:numPr>
-      </w:pPr>
-      <w:r>
-        <w:t>Forum</w:t>
+        <w:rPr>
+          <w:sz w:val="24"/>
+        </w:rPr>
+      </w:pPr>
+      <w:r>
+        <w:rPr>
+          <w:sz w:val="24"/>
+        </w:rPr>
+        <w:t xml:space="preserve">Forum ve/veya </w:t>
+      </w:r>
+      <w:r>
+        <w:rPr>
+          <w:sz w:val="24"/>
+        </w:rPr>
+        <w:t>Sohbet sekmesi</w:t>
       </w:r>
     </w:p>
     <w:p>
@@ -236,9 +519,15 @@
           <w:ilvl w:val="0"/>
           <w:numId w:val="1"/>
         </w:numPr>
-      </w:pPr>
-      <w:r>
-        <w:t>Sohbet sekmesi</w:t>
+        <w:rPr>
+          <w:sz w:val="24"/>
+        </w:rPr>
+      </w:pPr>
+      <w:r>
+        <w:rPr>
+          <w:sz w:val="24"/>
+        </w:rPr>
+        <w:t>Sakarya ile ilgili haberler</w:t>
       </w:r>
     </w:p>
     <w:p>
@@ -248,89 +537,310 @@
           <w:ilvl w:val="0"/>
           <w:numId w:val="1"/>
         </w:numPr>
-      </w:pPr>
-      <w:r>
-        <w:t>Sakarya ile ilgili haberler</w:t>
-      </w:r>
-    </w:p>
-    <w:p>
-      <w:pPr>
-        <w:pStyle w:val="ListeParagraf"/>
-        <w:numPr>
-          <w:ilvl w:val="0"/>
-          <w:numId w:val="1"/>
-        </w:numPr>
-      </w:pPr>
-      <w:r>
-        <w:t>Sakarya Üniversitesi Öğrencilerinin kontrol ettiği radyo (Eğer düzgün altyapı sağlanamazsa eklenmeyecek)</w:t>
-      </w:r>
-    </w:p>
-    <w:p>
-      <w:pPr>
-        <w:rPr>
-          <w:sz w:val="24"/>
-        </w:rPr>
-      </w:pPr>
-    </w:p>
-    <w:p>
-      <w:pPr>
-        <w:rPr>
-          <w:b/>
-          <w:sz w:val="24"/>
-        </w:rPr>
-      </w:pPr>
-      <w:r>
-        <w:rPr>
-          <w:b/>
-          <w:sz w:val="24"/>
-        </w:rPr>
-        <w:t>Yapılacaklar ve amaç</w:t>
-      </w:r>
-      <w:r>
-        <w:rPr>
-          <w:b/>
-          <w:sz w:val="24"/>
-        </w:rPr>
-        <w:t>:</w:t>
-      </w:r>
-    </w:p>
-    <w:p>
-      <w:r>
+        <w:rPr>
+          <w:sz w:val="24"/>
+        </w:rPr>
+      </w:pPr>
+      <w:r>
+        <w:rPr>
+          <w:sz w:val="24"/>
+        </w:rPr>
+        <w:t>R</w:t>
+      </w:r>
+      <w:r>
+        <w:rPr>
+          <w:sz w:val="24"/>
+        </w:rPr>
+        <w:t>adyo (Eğer düzgün altyapı sağlanamazsa eklenmeyecek)</w:t>
+      </w:r>
+    </w:p>
+    <w:p>
+      <w:pPr>
+        <w:rPr>
+          <w:sz w:val="12"/>
+        </w:rPr>
+      </w:pPr>
+    </w:p>
+    <w:p>
+      <w:pPr>
+        <w:rPr>
+          <w:sz w:val="24"/>
+        </w:rPr>
+      </w:pPr>
+      <w:r>
+        <w:rPr>
+          <w:sz w:val="24"/>
+        </w:rPr>
+        <w:t>1-Ders notu / Eski soru paylaşımı,</w:t>
+      </w:r>
+    </w:p>
+    <w:p>
+      <w:pPr>
+        <w:rPr>
+          <w:sz w:val="24"/>
+        </w:rPr>
+      </w:pPr>
+      <w:r>
+        <w:rPr>
+          <w:sz w:val="24"/>
+        </w:rPr>
         <w:tab/>
-        <w:t>Sakarya üniversitesi öğrencilerine hitap eden</w:t>
-      </w:r>
-      <w:r>
+        <w:t xml:space="preserve">Öğrencilerin kendi aldıkları ders notları ve paylaşmaya izinli oldukları soruları paylaştıkları bir </w:t>
+      </w:r>
+      <w:r>
+        <w:rPr>
+          <w:sz w:val="24"/>
+        </w:rPr>
+        <w:t xml:space="preserve">web sayfası olacak. </w:t>
+      </w:r>
+    </w:p>
+    <w:p>
+      <w:pPr>
+        <w:rPr>
+          <w:sz w:val="24"/>
+        </w:rPr>
+      </w:pPr>
+      <w:r>
+        <w:rPr>
+          <w:sz w:val="24"/>
+        </w:rPr>
+        <w:t>2-Etkinlik takvimi</w:t>
+      </w:r>
+    </w:p>
+    <w:p>
+      <w:pPr>
+        <w:rPr>
+          <w:sz w:val="24"/>
+        </w:rPr>
+      </w:pPr>
+      <w:r>
+        <w:rPr>
+          <w:sz w:val="24"/>
+        </w:rPr>
+        <w:tab/>
+        <w:t>Sakarya civarındaki konser, gösteri, konferans vb. etkinliklerin yer aldığı bir ajanda/takvim olacak</w:t>
+      </w:r>
+    </w:p>
+    <w:p>
+      <w:pPr>
+        <w:rPr>
+          <w:sz w:val="24"/>
+        </w:rPr>
+      </w:pPr>
+      <w:r>
+        <w:rPr>
+          <w:sz w:val="24"/>
+        </w:rPr>
+        <w:t>3-</w:t>
+      </w:r>
+      <w:r>
+        <w:rPr>
+          <w:sz w:val="24"/>
+        </w:rPr>
+        <w:t>2. El eşya alım satımı</w:t>
+      </w:r>
+    </w:p>
+    <w:p>
+      <w:pPr>
+        <w:ind w:firstLine="708"/>
+        <w:rPr>
+          <w:sz w:val="24"/>
+        </w:rPr>
+      </w:pPr>
+      <w:proofErr w:type="spellStart"/>
+      <w:r>
+        <w:rPr>
+          <w:sz w:val="24"/>
+        </w:rPr>
+        <w:t>Hepsiburada</w:t>
+      </w:r>
+      <w:proofErr w:type="spellEnd"/>
+      <w:r>
+        <w:rPr>
+          <w:sz w:val="24"/>
+        </w:rPr>
         <w:t xml:space="preserve"> </w:t>
       </w:r>
-      <w:r>
-        <w:t>sosyal medya</w:t>
-      </w:r>
-      <w:r>
-        <w:t xml:space="preserve"> tarzı</w:t>
-      </w:r>
-      <w:r>
-        <w:t xml:space="preserve"> bir </w:t>
-      </w:r>
-      <w:r>
-        <w:t>web sitesi</w:t>
-      </w:r>
-      <w:r>
-        <w:t xml:space="preserve"> planlamaktayız. Üniversite öğrencilerini sağladığımız zengin içerik ile</w:t>
-      </w:r>
-      <w:r>
-        <w:t xml:space="preserve"> web sitemize çekip Sakarya’da bulunan emlakçılar kafeler ve işyerlerine reklam satarak mali kazanç elde etmeyi planlıyoruz. </w:t>
-      </w:r>
-    </w:p>
-    <w:p>
-      <w:pPr>
-        <w:rPr>
-          <w:sz w:val="24"/>
-        </w:rPr>
-      </w:pPr>
+      <w:proofErr w:type="spellStart"/>
+      <w:r>
+        <w:rPr>
+          <w:sz w:val="24"/>
+        </w:rPr>
+        <w:t>letgo</w:t>
+      </w:r>
+      <w:proofErr w:type="spellEnd"/>
+      <w:r>
+        <w:rPr>
+          <w:sz w:val="24"/>
+        </w:rPr>
+        <w:t xml:space="preserve"> </w:t>
+      </w:r>
+      <w:proofErr w:type="spellStart"/>
+      <w:r>
+        <w:rPr>
+          <w:sz w:val="24"/>
+        </w:rPr>
+        <w:t>gittigidiyor</w:t>
+      </w:r>
+      <w:proofErr w:type="spellEnd"/>
+      <w:r>
+        <w:rPr>
+          <w:sz w:val="24"/>
+        </w:rPr>
+        <w:t xml:space="preserve"> gibi fakat sadece öğrencilerin arasında olan bir reklam sayfası olacak. Öğrenci belirli bir ücret karşılığı koyduğu eşyayı üst sıralarda gösterebilecek</w:t>
+      </w:r>
+      <w:r>
+        <w:rPr>
+          <w:sz w:val="24"/>
+        </w:rPr>
+        <w:t>.</w:t>
+      </w:r>
+    </w:p>
+    <w:p>
+      <w:pPr>
+        <w:rPr>
+          <w:sz w:val="24"/>
+        </w:rPr>
+      </w:pPr>
+      <w:r>
+        <w:rPr>
+          <w:sz w:val="24"/>
+        </w:rPr>
+        <w:t>4-</w:t>
+      </w:r>
+      <w:r>
+        <w:rPr>
+          <w:sz w:val="24"/>
+        </w:rPr>
+        <w:t>Üniversite/Şehir tanıtımı</w:t>
+      </w:r>
+    </w:p>
+    <w:p>
+      <w:pPr>
+        <w:rPr>
+          <w:sz w:val="24"/>
+        </w:rPr>
+      </w:pPr>
+      <w:r>
+        <w:rPr>
+          <w:sz w:val="24"/>
+        </w:rPr>
+        <w:tab/>
+        <w:t>Yeni gelen öğrencilere şehrin ve üniversitenin tanıtılacağı bir yer olacak. Dolmuş güzergahları ve saatleri gibi yararlı bilgiler eklenecek. Bu sayede hem yeni gelen öğrencilere yardımcı olmayı hem de siteye kullanıcı çekmeyi planlıyoruz</w:t>
+      </w:r>
+    </w:p>
+    <w:p>
+      <w:pPr>
+        <w:rPr>
+          <w:sz w:val="24"/>
+        </w:rPr>
+      </w:pPr>
+      <w:r>
+        <w:rPr>
+          <w:sz w:val="24"/>
+        </w:rPr>
+        <w:t xml:space="preserve">5- </w:t>
+      </w:r>
+      <w:r>
+        <w:rPr>
+          <w:sz w:val="24"/>
+        </w:rPr>
+        <w:t>Forum ve/veya Sohbet sekmesi</w:t>
+      </w:r>
+    </w:p>
+    <w:p>
+      <w:pPr>
+        <w:rPr>
+          <w:sz w:val="24"/>
+        </w:rPr>
+      </w:pPr>
+      <w:r>
+        <w:rPr>
+          <w:sz w:val="24"/>
+        </w:rPr>
+        <w:tab/>
+        <w:t>Öğrencilerin birbirleriyle etkileşime geçip sorunlarını paylaşabilecekleri, yorucu bir günün ardından muhabbet edebilecekleri birbirleriyle paylaşımda bulunabilecekleri bir ortam oluşturmayı düşünüyoruz</w:t>
+      </w:r>
+    </w:p>
+    <w:p>
+      <w:pPr>
+        <w:rPr>
+          <w:sz w:val="24"/>
+        </w:rPr>
+      </w:pPr>
+      <w:r>
+        <w:rPr>
+          <w:sz w:val="24"/>
+        </w:rPr>
+        <w:t>6-Sakarya ile ilgili haberler</w:t>
+      </w:r>
+    </w:p>
+    <w:p>
+      <w:pPr>
+        <w:rPr>
+          <w:sz w:val="24"/>
+        </w:rPr>
+      </w:pPr>
+      <w:r>
+        <w:rPr>
+          <w:sz w:val="24"/>
+        </w:rPr>
+        <w:tab/>
+        <w:t xml:space="preserve">Sakarya’da ve üniversitemizde oluşan gelişmelerin paylaşıldığı </w:t>
+      </w:r>
+      <w:r>
+        <w:rPr>
+          <w:sz w:val="24"/>
+        </w:rPr>
+        <w:t>bir sayfa oluşturmayı düşünüyoruz.</w:t>
+      </w:r>
+    </w:p>
+    <w:p>
+      <w:pPr>
+        <w:rPr>
+          <w:sz w:val="24"/>
+        </w:rPr>
+      </w:pPr>
+      <w:r>
+        <w:rPr>
+          <w:sz w:val="24"/>
+        </w:rPr>
+        <w:t>7-Radyo</w:t>
+      </w:r>
+    </w:p>
+    <w:p>
+      <w:pPr>
+        <w:rPr>
+          <w:sz w:val="24"/>
+        </w:rPr>
+      </w:pPr>
+      <w:r>
+        <w:rPr>
+          <w:sz w:val="24"/>
+        </w:rPr>
+        <w:tab/>
+        <w:t xml:space="preserve">Üniversite öğrencilerinin sunucu, </w:t>
+      </w:r>
+      <w:proofErr w:type="spellStart"/>
+      <w:r>
+        <w:rPr>
+          <w:sz w:val="24"/>
+        </w:rPr>
+        <w:t>dj</w:t>
+      </w:r>
+      <w:proofErr w:type="spellEnd"/>
+      <w:r>
+        <w:rPr>
+          <w:sz w:val="24"/>
+        </w:rPr>
+        <w:t xml:space="preserve"> oldukları internet üzerinden yayın yapan bir platform yapmayı düşünüyoruz. Gerekli altyapısal programları bulamazsak bu özelliği eklemeyeceğiz.</w:t>
+      </w:r>
+      <w:bookmarkStart w:id="0" w:name="_GoBack"/>
+      <w:bookmarkEnd w:id="0"/>
     </w:p>
     <w:sectPr>
       <w:pgSz w:w="11906" w:h="16838"/>
-      <w:pgMar w:top="1417" w:right="1417" w:bottom="1417" w:left="1417" w:header="708" w:footer="708" w:gutter="0"/>
+      <w:pgMar w:top="720" w:right="720" w:bottom="720" w:left="720" w:header="708" w:footer="708" w:gutter="0"/>
       <w:cols w:space="708"/>
       <w:docGrid w:linePitch="360"/>
     </w:sectPr>
@@ -426,8 +936,97 @@
       </w:pPr>
     </w:lvl>
   </w:abstractNum>
+  <w:abstractNum w:abstractNumId="1" w15:restartNumberingAfterBreak="0">
+    <w:nsid w:val="5DB4110E"/>
+    <w:multiLevelType w:val="hybridMultilevel"/>
+    <w:tmpl w:val="3C90E624"/>
+    <w:lvl w:ilvl="0" w:tplc="041F000F">
+      <w:start w:val="1"/>
+      <w:numFmt w:val="decimal"/>
+      <w:lvlText w:val="%1."/>
+      <w:lvlJc w:val="left"/>
+      <w:pPr>
+        <w:ind w:left="720" w:hanging="360"/>
+      </w:pPr>
+    </w:lvl>
+    <w:lvl w:ilvl="1" w:tplc="041F0019" w:tentative="1">
+      <w:start w:val="1"/>
+      <w:numFmt w:val="lowerLetter"/>
+      <w:lvlText w:val="%2."/>
+      <w:lvlJc w:val="left"/>
+      <w:pPr>
+        <w:ind w:left="1440" w:hanging="360"/>
+      </w:pPr>
+    </w:lvl>
+    <w:lvl w:ilvl="2" w:tplc="041F001B" w:tentative="1">
+      <w:start w:val="1"/>
+      <w:numFmt w:val="lowerRoman"/>
+      <w:lvlText w:val="%3."/>
+      <w:lvlJc w:val="right"/>
+      <w:pPr>
+        <w:ind w:left="2160" w:hanging="180"/>
+      </w:pPr>
+    </w:lvl>
+    <w:lvl w:ilvl="3" w:tplc="041F000F" w:tentative="1">
+      <w:start w:val="1"/>
+      <w:numFmt w:val="decimal"/>
+      <w:lvlText w:val="%4."/>
+      <w:lvlJc w:val="left"/>
+      <w:pPr>
+        <w:ind w:left="2880" w:hanging="360"/>
+      </w:pPr>
+    </w:lvl>
+    <w:lvl w:ilvl="4" w:tplc="041F0019" w:tentative="1">
+      <w:start w:val="1"/>
+      <w:numFmt w:val="lowerLetter"/>
+      <w:lvlText w:val="%5."/>
+      <w:lvlJc w:val="left"/>
+      <w:pPr>
+        <w:ind w:left="3600" w:hanging="360"/>
+      </w:pPr>
+    </w:lvl>
+    <w:lvl w:ilvl="5" w:tplc="041F001B" w:tentative="1">
+      <w:start w:val="1"/>
+      <w:numFmt w:val="lowerRoman"/>
+      <w:lvlText w:val="%6."/>
+      <w:lvlJc w:val="right"/>
+      <w:pPr>
+        <w:ind w:left="4320" w:hanging="180"/>
+      </w:pPr>
+    </w:lvl>
+    <w:lvl w:ilvl="6" w:tplc="041F000F" w:tentative="1">
+      <w:start w:val="1"/>
+      <w:numFmt w:val="decimal"/>
+      <w:lvlText w:val="%7."/>
+      <w:lvlJc w:val="left"/>
+      <w:pPr>
+        <w:ind w:left="5040" w:hanging="360"/>
+      </w:pPr>
+    </w:lvl>
+    <w:lvl w:ilvl="7" w:tplc="041F0019" w:tentative="1">
+      <w:start w:val="1"/>
+      <w:numFmt w:val="lowerLetter"/>
+      <w:lvlText w:val="%8."/>
+      <w:lvlJc w:val="left"/>
+      <w:pPr>
+        <w:ind w:left="5760" w:hanging="360"/>
+      </w:pPr>
+    </w:lvl>
+    <w:lvl w:ilvl="8" w:tplc="041F001B" w:tentative="1">
+      <w:start w:val="1"/>
+      <w:numFmt w:val="lowerRoman"/>
+      <w:lvlText w:val="%9."/>
+      <w:lvlJc w:val="right"/>
+      <w:pPr>
+        <w:ind w:left="6480" w:hanging="180"/>
+      </w:pPr>
+    </w:lvl>
+  </w:abstractNum>
   <w:num w:numId="1">
     <w:abstractNumId w:val="0"/>
+  </w:num>
+  <w:num w:numId="2">
+    <w:abstractNumId w:val="1"/>
   </w:num>
 </w:numbering>
 </file>
@@ -830,10 +1429,30 @@
     <w:name w:val="Normal"/>
     <w:qFormat/>
   </w:style>
+  <w:style w:type="paragraph" w:styleId="Balk1">
+    <w:name w:val="heading 1"/>
+    <w:basedOn w:val="Normal"/>
+    <w:next w:val="Normal"/>
+    <w:link w:val="Balk1Char"/>
+    <w:uiPriority w:val="9"/>
+    <w:qFormat/>
+    <w:rsid w:val="00473DD6"/>
+    <w:pPr>
+      <w:keepNext/>
+      <w:keepLines/>
+      <w:spacing w:before="240" w:after="0"/>
+      <w:outlineLvl w:val="0"/>
+    </w:pPr>
+    <w:rPr>
+      <w:rFonts w:asciiTheme="majorHAnsi" w:eastAsiaTheme="majorEastAsia" w:hAnsiTheme="majorHAnsi" w:cstheme="majorBidi"/>
+      <w:color w:val="365F91" w:themeColor="accent1" w:themeShade="BF"/>
+      <w:sz w:val="32"/>
+      <w:szCs w:val="32"/>
+    </w:rPr>
+  </w:style>
   <w:style w:type="character" w:default="1" w:styleId="VarsaylanParagrafYazTipi">
     <w:name w:val="Default Paragraph Font"/>
     <w:uiPriority w:val="1"/>
-    <w:semiHidden/>
     <w:unhideWhenUsed/>
   </w:style>
   <w:style w:type="table" w:default="1" w:styleId="NormalTablo">
@@ -867,6 +1486,42 @@
       <w:ind w:left="720"/>
       <w:contextualSpacing/>
     </w:pPr>
+  </w:style>
+  <w:style w:type="character" w:styleId="Kpr">
+    <w:name w:val="Hyperlink"/>
+    <w:basedOn w:val="VarsaylanParagrafYazTipi"/>
+    <w:uiPriority w:val="99"/>
+    <w:unhideWhenUsed/>
+    <w:rsid w:val="00473DD6"/>
+    <w:rPr>
+      <w:color w:val="0000FF" w:themeColor="hyperlink"/>
+      <w:u w:val="single"/>
+    </w:rPr>
+  </w:style>
+  <w:style w:type="character" w:styleId="zmlenmeyenBahsetme">
+    <w:name w:val="Unresolved Mention"/>
+    <w:basedOn w:val="VarsaylanParagrafYazTipi"/>
+    <w:uiPriority w:val="99"/>
+    <w:semiHidden/>
+    <w:unhideWhenUsed/>
+    <w:rsid w:val="00473DD6"/>
+    <w:rPr>
+      <w:color w:val="808080"/>
+      <w:shd w:val="clear" w:color="auto" w:fill="E6E6E6"/>
+    </w:rPr>
+  </w:style>
+  <w:style w:type="character" w:customStyle="1" w:styleId="Balk1Char">
+    <w:name w:val="Başlık 1 Char"/>
+    <w:basedOn w:val="VarsaylanParagrafYazTipi"/>
+    <w:link w:val="Balk1"/>
+    <w:uiPriority w:val="9"/>
+    <w:rsid w:val="00473DD6"/>
+    <w:rPr>
+      <w:rFonts w:asciiTheme="majorHAnsi" w:eastAsiaTheme="majorEastAsia" w:hAnsiTheme="majorHAnsi" w:cstheme="majorBidi"/>
+      <w:color w:val="365F91" w:themeColor="accent1" w:themeShade="BF"/>
+      <w:sz w:val="32"/>
+      <w:szCs w:val="32"/>
+    </w:rPr>
   </w:style>
 </w:styles>
 </file>

</xml_diff>

<commit_message>
Muhammet Çaylağın numarası eklendi
</commit_message>
<xml_diff>
--- a/SauHub Yapılacaklar.docx
+++ b/SauHub Yapılacaklar.docx
@@ -218,17 +218,8 @@
           <w:b/>
           <w:sz w:val="32"/>
         </w:rPr>
-        <w:t xml:space="preserve">----Öğr. </w:t>
-      </w:r>
-      <w:proofErr w:type="gramStart"/>
-      <w:r>
-        <w:rPr>
-          <w:b/>
-          <w:sz w:val="32"/>
-        </w:rPr>
-        <w:t>No?----</w:t>
-      </w:r>
-      <w:proofErr w:type="gramEnd"/>
+        <w:t>G161210110</w:t>
+      </w:r>
     </w:p>
     <w:p>
       <w:pPr>
@@ -238,6 +229,8 @@
           <w:sz w:val="32"/>
         </w:rPr>
       </w:pPr>
+      <w:bookmarkStart w:id="0" w:name="_GoBack"/>
+      <w:bookmarkEnd w:id="0"/>
     </w:p>
     <w:p>
       <w:pPr>
@@ -739,13 +732,7 @@
         <w:rPr>
           <w:sz w:val="24"/>
         </w:rPr>
-        <w:t xml:space="preserve">5- </w:t>
-      </w:r>
-      <w:r>
-        <w:rPr>
-          <w:sz w:val="24"/>
-        </w:rPr>
-        <w:t>Forum ve/veya Sohbet sekmesi</w:t>
+        <w:t>5- Forum ve/veya Sohbet sekmesi</w:t>
       </w:r>
     </w:p>
     <w:p>
@@ -835,8 +822,6 @@
         </w:rPr>
         <w:t xml:space="preserve"> oldukları internet üzerinden yayın yapan bir platform yapmayı düşünüyoruz. Gerekli altyapısal programları bulamazsak bu özelliği eklemeyeceğiz.</w:t>
       </w:r>
-      <w:bookmarkStart w:id="0" w:name="_GoBack"/>
-      <w:bookmarkEnd w:id="0"/>
     </w:p>
     <w:sectPr>
       <w:pgSz w:w="11906" w:h="16838"/>
@@ -1453,6 +1438,7 @@
   <w:style w:type="character" w:default="1" w:styleId="VarsaylanParagrafYazTipi">
     <w:name w:val="Default Paragraph Font"/>
     <w:uiPriority w:val="1"/>
+    <w:semiHidden/>
     <w:unhideWhenUsed/>
   </w:style>
   <w:style w:type="table" w:default="1" w:styleId="NormalTablo">

</xml_diff>